<commit_message>
changed my pdf link.
</commit_message>
<xml_diff>
--- a/static/img/resume_tech.docx
+++ b/static/img/resume_tech.docx
@@ -63,6 +63,8 @@
         </w:rPr>
         <w:t>Education</w:t>
       </w:r>
+      <w:bookmarkStart w:id="0" w:name="_GoBack"/>
+      <w:bookmarkEnd w:id="0"/>
     </w:p>
     <w:p>
       <w:pPr>
@@ -379,7 +381,7 @@
               <w:sz w:val="22"/>
               <w:szCs w:val="24"/>
             </w:rPr>
-            <w:t>Pursing Bachelor of Science in Business Administration</w:t>
+            <w:t>Bachelor of Science in Business Administration</w:t>
           </w:r>
           <w:r>
             <w:rPr>
@@ -453,8 +455,6 @@
             </w:rPr>
           </w:pPr>
         </w:p>
-        <w:bookmarkStart w:id="0" w:name="_GoBack" w:displacedByCustomXml="next"/>
-        <w:bookmarkEnd w:id="0" w:displacedByCustomXml="next"/>
       </w:sdtContent>
     </w:sdt>
     <w:p>
@@ -4507,6 +4507,7 @@
     <w:rsid w:val="00E01CFD"/>
     <w:rsid w:val="00E92920"/>
     <w:rsid w:val="00FD4AD1"/>
+    <w:rsid w:val="00FE3DFC"/>
   </w:rsids>
   <m:mathPr>
     <m:mathFont m:val="Cambria Math"/>

</xml_diff>

<commit_message>
added some pictures and descriptions of some python scripts that i completed. Also update the background section just a bit.
</commit_message>
<xml_diff>
--- a/static/img/resume_tech.docx
+++ b/static/img/resume_tech.docx
@@ -35,7 +35,24 @@
           <w:szCs w:val="24"/>
           <w:shd w:val="clear" w:color="auto" w:fill="FFFFFF"/>
         </w:rPr>
-        <w:t xml:space="preserve">Energetic and ambitious college </w:t>
+        <w:t xml:space="preserve">College graduate with a degree in Finance who is seeking an opportunity to leverage my diverse background and passions for business and technology. I possess strong analytical skills and am proficient in several key programming languages such as </w:t>
+      </w:r>
+      <w:r>
+        <w:rPr>
+          <w:rFonts w:ascii="Times New Roman" w:hAnsi="Times New Roman" w:cs="Times New Roman"/>
+          <w:sz w:val="22"/>
+        </w:rPr>
+        <w:t>HTML5, CSS, JavaScript and JQuery, SQL, and Python.</w:t>
+      </w:r>
+      <w:r>
+        <w:rPr>
+          <w:rFonts w:ascii="Times New Roman" w:hAnsi="Times New Roman" w:cs="Times New Roman"/>
+          <w:color w:val="222222"/>
+          <w:sz w:val="24"/>
+          <w:szCs w:val="24"/>
+          <w:shd w:val="clear" w:color="auto" w:fill="FFFFFF"/>
+        </w:rPr>
+        <w:t xml:space="preserve"> </w:t>
       </w:r>
       <w:r>
         <w:rPr>
@@ -45,7 +62,7 @@
           <w:szCs w:val="24"/>
           <w:shd w:val="clear" w:color="auto" w:fill="FFFFFF"/>
         </w:rPr>
-        <w:t>Senior seeking to find great career opportunities, with specific focus in the Finance and Technology fields.</w:t>
+        <w:t>I looking to gain more experience and I am eager to learn new technologies and practices.</w:t>
       </w:r>
     </w:p>
     <w:p>
@@ -63,8 +80,6 @@
         </w:rPr>
         <w:t>Education</w:t>
       </w:r>
-      <w:bookmarkStart w:id="0" w:name="_GoBack"/>
-      <w:bookmarkEnd w:id="0"/>
     </w:p>
     <w:p>
       <w:pPr>
@@ -157,7 +172,31 @@
                               <w:rPr>
                                 <w:rFonts w:ascii="Times New Roman" w:hAnsi="Times New Roman" w:cs="Times New Roman"/>
                               </w:rPr>
-                              <w:t>, JQuery, and Python.</w:t>
+                              <w:t>, JQuery,</w:t>
+                            </w:r>
+                            <w:r>
+                              <w:rPr>
+                                <w:rFonts w:ascii="Times New Roman" w:hAnsi="Times New Roman" w:cs="Times New Roman"/>
+                              </w:rPr>
+                              <w:t xml:space="preserve"> JavaScript, </w:t>
+                            </w:r>
+                            <w:r>
+                              <w:rPr>
+                                <w:rFonts w:ascii="Times New Roman" w:hAnsi="Times New Roman" w:cs="Times New Roman"/>
+                              </w:rPr>
+                              <w:t>Python</w:t>
+                            </w:r>
+                            <w:r>
+                              <w:rPr>
+                                <w:rFonts w:ascii="Times New Roman" w:hAnsi="Times New Roman" w:cs="Times New Roman"/>
+                              </w:rPr>
+                              <w:t>, and SQLite</w:t>
+                            </w:r>
+                            <w:r>
+                              <w:rPr>
+                                <w:rFonts w:ascii="Times New Roman" w:hAnsi="Times New Roman" w:cs="Times New Roman"/>
+                              </w:rPr>
+                              <w:t>.</w:t>
                             </w:r>
                           </w:p>
                           <w:p>
@@ -254,7 +293,31 @@
                         <w:rPr>
                           <w:rFonts w:ascii="Times New Roman" w:hAnsi="Times New Roman" w:cs="Times New Roman"/>
                         </w:rPr>
-                        <w:t>, JQuery, and Python.</w:t>
+                        <w:t>, JQuery,</w:t>
+                      </w:r>
+                      <w:r>
+                        <w:rPr>
+                          <w:rFonts w:ascii="Times New Roman" w:hAnsi="Times New Roman" w:cs="Times New Roman"/>
+                        </w:rPr>
+                        <w:t xml:space="preserve"> JavaScript, </w:t>
+                      </w:r>
+                      <w:r>
+                        <w:rPr>
+                          <w:rFonts w:ascii="Times New Roman" w:hAnsi="Times New Roman" w:cs="Times New Roman"/>
+                        </w:rPr>
+                        <w:t>Python</w:t>
+                      </w:r>
+                      <w:r>
+                        <w:rPr>
+                          <w:rFonts w:ascii="Times New Roman" w:hAnsi="Times New Roman" w:cs="Times New Roman"/>
+                        </w:rPr>
+                        <w:t>, and SQLite</w:t>
+                      </w:r>
+                      <w:r>
+                        <w:rPr>
+                          <w:rFonts w:ascii="Times New Roman" w:hAnsi="Times New Roman" w:cs="Times New Roman"/>
+                        </w:rPr>
+                        <w:t>.</w:t>
                       </w:r>
                     </w:p>
                     <w:p>
@@ -1129,39 +1192,10 @@
             <w:t>Ensure that all facilities are safe and in good working condition.</w:t>
           </w:r>
         </w:p>
-        <w:p>
-          <w:pPr>
-            <w:pStyle w:val="Bulletedlist"/>
-            <w:rPr>
-              <w:rFonts w:ascii="Times New Roman" w:hAnsi="Times New Roman" w:cs="Times New Roman"/>
-              <w:szCs w:val="24"/>
-            </w:rPr>
-          </w:pPr>
-          <w:r>
-            <w:rPr>
-              <w:rFonts w:ascii="Times New Roman" w:hAnsi="Times New Roman" w:cs="Times New Roman"/>
-              <w:szCs w:val="24"/>
-            </w:rPr>
-            <w:t>Preserve land and keep the landscape physically appealing.</w:t>
-          </w:r>
-        </w:p>
       </w:sdtContent>
     </w:sdt>
-    <w:p>
-      <w:pPr>
-        <w:pStyle w:val="Bulletedlist"/>
-        <w:numPr>
-          <w:ilvl w:val="0"/>
-          <w:numId w:val="0"/>
-        </w:numPr>
-        <w:ind w:left="720"/>
-        <w:rPr>
-          <w:rFonts w:ascii="Times New Roman" w:hAnsi="Times New Roman" w:cs="Times New Roman"/>
-          <w:sz w:val="24"/>
-          <w:szCs w:val="24"/>
-        </w:rPr>
-      </w:pPr>
-    </w:p>
+    <w:bookmarkStart w:id="0" w:name="_GoBack" w:displacedByCustomXml="prev"/>
+    <w:bookmarkEnd w:id="0" w:displacedByCustomXml="prev"/>
     <w:sectPr>
       <w:headerReference w:type="default" r:id="rId7"/>
       <w:footerReference w:type="default" r:id="rId8"/>
@@ -4489,6 +4523,7 @@
     <w:rsidRoot w:val="00B061DC"/>
     <w:rsid w:val="00091923"/>
     <w:rsid w:val="000D7B13"/>
+    <w:rsid w:val="00105652"/>
     <w:rsid w:val="0014663D"/>
     <w:rsid w:val="00150BF1"/>
     <w:rsid w:val="00247FB2"/>

</xml_diff>